<commit_message>
updated to not required translation of non-English docs
</commit_message>
<xml_diff>
--- a/FORM OF KYC QUESTIONNAIRE.docx
+++ b/FORM OF KYC QUESTIONNAIRE.docx
@@ -92,6 +92,675 @@
           <w:rFonts w:ascii="Times New Roman" w:hAnsi="Times New Roman" w:cs="Times New Roman"/>
           <w:i/>
         </w:rPr>
+        <w:t>. The following details must be clearly visible:</w:t>
+      </w:r>
+    </w:p>
+    <w:p>
+      <w:pPr>
+        <w:pStyle w:val="ListParagraph"/>
+        <w:numPr>
+          <w:ilvl w:val="0"/>
+          <w:numId w:val="1"/>
+        </w:numPr>
+        <w:rPr>
+          <w:rFonts w:ascii="Times New Roman" w:hAnsi="Times New Roman" w:cs="Times New Roman"/>
+        </w:rPr>
+      </w:pPr>
+      <w:r>
+        <w:rPr>
+          <w:rFonts w:ascii="Times New Roman" w:hAnsi="Times New Roman" w:cs="Times New Roman"/>
+        </w:rPr>
+        <w:t>Your photograph</w:t>
+      </w:r>
+    </w:p>
+    <w:p>
+      <w:pPr>
+        <w:pStyle w:val="ListParagraph"/>
+        <w:numPr>
+          <w:ilvl w:val="0"/>
+          <w:numId w:val="1"/>
+        </w:numPr>
+        <w:rPr>
+          <w:rFonts w:ascii="Times New Roman" w:hAnsi="Times New Roman" w:cs="Times New Roman"/>
+        </w:rPr>
+      </w:pPr>
+      <w:r>
+        <w:rPr>
+          <w:rFonts w:ascii="Times New Roman" w:hAnsi="Times New Roman" w:cs="Times New Roman"/>
+        </w:rPr>
+        <w:t>Your legal name</w:t>
+      </w:r>
+    </w:p>
+    <w:p>
+      <w:pPr>
+        <w:pStyle w:val="ListParagraph"/>
+        <w:numPr>
+          <w:ilvl w:val="0"/>
+          <w:numId w:val="1"/>
+        </w:numPr>
+        <w:rPr>
+          <w:rFonts w:ascii="Times New Roman" w:hAnsi="Times New Roman" w:cs="Times New Roman"/>
+        </w:rPr>
+      </w:pPr>
+      <w:r>
+        <w:rPr>
+          <w:rFonts w:ascii="Times New Roman" w:hAnsi="Times New Roman" w:cs="Times New Roman"/>
+        </w:rPr>
+        <w:t>Date of birth</w:t>
+      </w:r>
+    </w:p>
+    <w:p>
+      <w:pPr>
+        <w:pStyle w:val="ListParagraph"/>
+        <w:numPr>
+          <w:ilvl w:val="0"/>
+          <w:numId w:val="1"/>
+        </w:numPr>
+        <w:rPr>
+          <w:rFonts w:ascii="Times New Roman" w:hAnsi="Times New Roman" w:cs="Times New Roman"/>
+        </w:rPr>
+      </w:pPr>
+      <w:r>
+        <w:rPr>
+          <w:rFonts w:ascii="Times New Roman" w:hAnsi="Times New Roman" w:cs="Times New Roman"/>
+        </w:rPr>
+        <w:t>Document serial number</w:t>
+      </w:r>
+    </w:p>
+    <w:p>
+      <w:pPr>
+        <w:pStyle w:val="ListParagraph"/>
+        <w:numPr>
+          <w:ilvl w:val="0"/>
+          <w:numId w:val="1"/>
+        </w:numPr>
+        <w:rPr>
+          <w:rFonts w:ascii="Times New Roman" w:hAnsi="Times New Roman" w:cs="Times New Roman"/>
+        </w:rPr>
+      </w:pPr>
+      <w:r>
+        <w:rPr>
+          <w:rFonts w:ascii="Times New Roman" w:hAnsi="Times New Roman" w:cs="Times New Roman"/>
+        </w:rPr>
+        <w:t>Document issue date</w:t>
+      </w:r>
+    </w:p>
+    <w:p>
+      <w:pPr>
+        <w:pStyle w:val="ListParagraph"/>
+        <w:numPr>
+          <w:ilvl w:val="0"/>
+          <w:numId w:val="1"/>
+        </w:numPr>
+        <w:rPr>
+          <w:rFonts w:ascii="Times New Roman" w:hAnsi="Times New Roman" w:cs="Times New Roman"/>
+        </w:rPr>
+      </w:pPr>
+      <w:r>
+        <w:rPr>
+          <w:rFonts w:ascii="Times New Roman" w:hAnsi="Times New Roman" w:cs="Times New Roman"/>
+        </w:rPr>
+        <w:t>Document expiration date</w:t>
+      </w:r>
+    </w:p>
+    <w:p>
+      <w:pPr>
+        <w:pStyle w:val="ListParagraph"/>
+        <w:numPr>
+          <w:ilvl w:val="0"/>
+          <w:numId w:val="1"/>
+        </w:numPr>
+        <w:rPr>
+          <w:rFonts w:ascii="Times New Roman" w:hAnsi="Times New Roman" w:cs="Times New Roman"/>
+        </w:rPr>
+      </w:pPr>
+      <w:r>
+        <w:rPr>
+          <w:rFonts w:ascii="Times New Roman" w:hAnsi="Times New Roman" w:cs="Times New Roman"/>
+        </w:rPr>
+        <w:t>The seal or authentication of the issuing authority</w:t>
+      </w:r>
+    </w:p>
+    <w:p>
+      <w:pPr>
+        <w:pStyle w:val="ListParagraph"/>
+        <w:rPr>
+          <w:rFonts w:ascii="Times New Roman" w:hAnsi="Times New Roman" w:cs="Times New Roman"/>
+        </w:rPr>
+      </w:pPr>
+    </w:p>
+    <w:p>
+      <w:pPr>
+        <w:rPr>
+          <w:rFonts w:ascii="Times New Roman" w:hAnsi="Times New Roman" w:cs="Times New Roman"/>
+          <w:b/>
+          <w:u w:val="single"/>
+        </w:rPr>
+      </w:pPr>
+      <w:r>
+        <w:rPr>
+          <w:rFonts w:ascii="Times New Roman" w:hAnsi="Times New Roman" w:cs="Times New Roman"/>
+          <w:b/>
+          <w:u w:val="single"/>
+        </w:rPr>
+        <w:t>Proof of Address</w:t>
+      </w:r>
+    </w:p>
+    <w:p>
+      <w:pPr>
+        <w:rPr>
+          <w:rFonts w:ascii="Times New Roman" w:hAnsi="Times New Roman" w:cs="Times New Roman"/>
+          <w:b/>
+          <w:i/>
+        </w:rPr>
+      </w:pPr>
+      <w:r>
+        <w:rPr>
+          <w:rFonts w:ascii="Times New Roman" w:hAnsi="Times New Roman" w:cs="Times New Roman"/>
+          <w:b/>
+          <w:i/>
+        </w:rPr>
+        <w:t>Please provide us with a copy</w:t>
+      </w:r>
+      <w:r>
+        <w:rPr>
+          <w:rFonts w:ascii="Times New Roman" w:hAnsi="Times New Roman" w:cs="Times New Roman"/>
+          <w:b/>
+          <w:i/>
+        </w:rPr>
+        <w:t xml:space="preserve"> of your proof of address. Acceptable forms for proof o</w:t>
+      </w:r>
+      <w:r>
+        <w:rPr>
+          <w:rFonts w:ascii="Times New Roman" w:hAnsi="Times New Roman" w:cs="Times New Roman"/>
+          <w:b/>
+          <w:i/>
+        </w:rPr>
+        <w:t>f address include: utility bill</w:t>
+      </w:r>
+      <w:r>
+        <w:rPr>
+          <w:rFonts w:ascii="Times New Roman" w:hAnsi="Times New Roman" w:cs="Times New Roman"/>
+          <w:b/>
+          <w:i/>
+        </w:rPr>
+        <w:t xml:space="preserve"> within the last 6 months, documents issued by a bank within the last 6 months, documents from the government within the last 6 months. The following details must be clearly visible:</w:t>
+      </w:r>
+    </w:p>
+    <w:p>
+      <w:pPr>
+        <w:pStyle w:val="ListParagraph"/>
+        <w:numPr>
+          <w:ilvl w:val="0"/>
+          <w:numId w:val="2"/>
+        </w:numPr>
+        <w:rPr>
+          <w:rFonts w:ascii="Times New Roman" w:hAnsi="Times New Roman" w:cs="Times New Roman"/>
+        </w:rPr>
+      </w:pPr>
+      <w:r>
+        <w:rPr>
+          <w:rFonts w:ascii="Times New Roman" w:hAnsi="Times New Roman" w:cs="Times New Roman"/>
+        </w:rPr>
+        <w:t>Issue Date</w:t>
+      </w:r>
+    </w:p>
+    <w:p>
+      <w:pPr>
+        <w:pStyle w:val="ListParagraph"/>
+        <w:numPr>
+          <w:ilvl w:val="0"/>
+          <w:numId w:val="2"/>
+        </w:numPr>
+        <w:rPr>
+          <w:rFonts w:ascii="Times New Roman" w:hAnsi="Times New Roman" w:cs="Times New Roman"/>
+        </w:rPr>
+      </w:pPr>
+      <w:r>
+        <w:rPr>
+          <w:rFonts w:ascii="Times New Roman" w:hAnsi="Times New Roman" w:cs="Times New Roman"/>
+        </w:rPr>
+        <w:t>The official letterhead or logo of the issuing authority</w:t>
+      </w:r>
+    </w:p>
+    <w:p>
+      <w:pPr>
+        <w:pStyle w:val="ListParagraph"/>
+        <w:numPr>
+          <w:ilvl w:val="0"/>
+          <w:numId w:val="2"/>
+        </w:numPr>
+        <w:rPr>
+          <w:rFonts w:ascii="Times New Roman" w:hAnsi="Times New Roman" w:cs="Times New Roman"/>
+        </w:rPr>
+      </w:pPr>
+      <w:r>
+        <w:rPr>
+          <w:rFonts w:ascii="Times New Roman" w:hAnsi="Times New Roman" w:cs="Times New Roman"/>
+        </w:rPr>
+        <w:t xml:space="preserve">Your address </w:t>
+      </w:r>
+    </w:p>
+    <w:p>
+      <w:pPr>
+        <w:rPr>
+          <w:rFonts w:ascii="Times New Roman" w:hAnsi="Times New Roman" w:cs="Times New Roman"/>
+          <w:b/>
+          <w:u w:val="single"/>
+        </w:rPr>
+      </w:pPr>
+      <w:r>
+        <w:rPr>
+          <w:rFonts w:ascii="Times New Roman" w:hAnsi="Times New Roman" w:cs="Times New Roman"/>
+          <w:b/>
+          <w:u w:val="single"/>
+        </w:rPr>
+        <w:t>For Individuals—</w:t>
+      </w:r>
+      <w:r>
+        <w:rPr>
+          <w:rFonts w:ascii="Times New Roman" w:hAnsi="Times New Roman" w:cs="Times New Roman"/>
+          <w:b/>
+          <w:u w:val="single"/>
+        </w:rPr>
+        <w:t>Please answer the following</w:t>
+      </w:r>
+      <w:r>
+        <w:rPr>
+          <w:rFonts w:ascii="Times New Roman" w:hAnsi="Times New Roman" w:cs="Times New Roman"/>
+          <w:b/>
+          <w:u w:val="single"/>
+        </w:rPr>
+        <w:t>:</w:t>
+      </w:r>
+    </w:p>
+    <w:p>
+      <w:pPr>
+        <w:pStyle w:val="ListParagraph"/>
+        <w:numPr>
+          <w:ilvl w:val="0"/>
+          <w:numId w:val="4"/>
+        </w:numPr>
+        <w:spacing w:line="480" w:lineRule="auto"/>
+        <w:rPr>
+          <w:rFonts w:ascii="Times New Roman" w:hAnsi="Times New Roman" w:cs="Times New Roman"/>
+        </w:rPr>
+      </w:pPr>
+      <w:r>
+        <w:rPr>
+          <w:rFonts w:ascii="Times New Roman" w:hAnsi="Times New Roman" w:cs="Times New Roman"/>
+        </w:rPr>
+        <w:t>Full Legal Name:</w:t>
+      </w:r>
+      <w:r>
+        <w:rPr>
+          <w:rFonts w:ascii="Times New Roman" w:hAnsi="Times New Roman" w:cs="Times New Roman"/>
+        </w:rPr>
+        <w:t xml:space="preserve"> _______________________________________________________________</w:t>
+      </w:r>
+    </w:p>
+    <w:p>
+      <w:pPr>
+        <w:pStyle w:val="ListParagraph"/>
+        <w:numPr>
+          <w:ilvl w:val="0"/>
+          <w:numId w:val="4"/>
+        </w:numPr>
+        <w:spacing w:line="480" w:lineRule="auto"/>
+        <w:rPr>
+          <w:rFonts w:ascii="Times New Roman" w:hAnsi="Times New Roman" w:cs="Times New Roman"/>
+        </w:rPr>
+      </w:pPr>
+      <w:r>
+        <w:rPr>
+          <w:rFonts w:ascii="Times New Roman" w:hAnsi="Times New Roman" w:cs="Times New Roman"/>
+        </w:rPr>
+        <w:t>Date of Birth (month/date/year):</w:t>
+      </w:r>
+      <w:r>
+        <w:rPr>
+          <w:rFonts w:ascii="Times New Roman" w:hAnsi="Times New Roman" w:cs="Times New Roman"/>
+        </w:rPr>
+        <w:t xml:space="preserve"> ___________________________________________________</w:t>
+      </w:r>
+    </w:p>
+    <w:p>
+      <w:pPr>
+        <w:pStyle w:val="ListParagraph"/>
+        <w:numPr>
+          <w:ilvl w:val="0"/>
+          <w:numId w:val="4"/>
+        </w:numPr>
+        <w:spacing w:line="480" w:lineRule="auto"/>
+        <w:rPr>
+          <w:rFonts w:ascii="Times New Roman" w:hAnsi="Times New Roman" w:cs="Times New Roman"/>
+        </w:rPr>
+      </w:pPr>
+      <w:r>
+        <w:rPr>
+          <w:rFonts w:ascii="Times New Roman" w:hAnsi="Times New Roman" w:cs="Times New Roman"/>
+        </w:rPr>
+        <w:t>Nationality:</w:t>
+      </w:r>
+      <w:r>
+        <w:rPr>
+          <w:rFonts w:ascii="Times New Roman" w:hAnsi="Times New Roman" w:cs="Times New Roman"/>
+        </w:rPr>
+        <w:t xml:space="preserve"> ____________________________________________________________________</w:t>
+      </w:r>
+    </w:p>
+    <w:p>
+      <w:pPr>
+        <w:pStyle w:val="ListParagraph"/>
+        <w:numPr>
+          <w:ilvl w:val="0"/>
+          <w:numId w:val="4"/>
+        </w:numPr>
+        <w:spacing w:line="480" w:lineRule="auto"/>
+        <w:rPr>
+          <w:rFonts w:ascii="Times New Roman" w:hAnsi="Times New Roman" w:cs="Times New Roman"/>
+        </w:rPr>
+      </w:pPr>
+      <w:r>
+        <w:rPr>
+          <w:rFonts w:ascii="Times New Roman" w:hAnsi="Times New Roman" w:cs="Times New Roman"/>
+        </w:rPr>
+        <w:t>Immigration Status in the United States:</w:t>
+      </w:r>
+      <w:r>
+        <w:rPr>
+          <w:rFonts w:ascii="Times New Roman" w:hAnsi="Times New Roman" w:cs="Times New Roman"/>
+        </w:rPr>
+        <w:t xml:space="preserve"> _____________________________________________</w:t>
+      </w:r>
+    </w:p>
+    <w:p>
+      <w:pPr>
+        <w:pStyle w:val="ListParagraph"/>
+        <w:numPr>
+          <w:ilvl w:val="0"/>
+          <w:numId w:val="4"/>
+        </w:numPr>
+        <w:spacing w:line="480" w:lineRule="auto"/>
+        <w:rPr>
+          <w:rFonts w:ascii="Times New Roman" w:hAnsi="Times New Roman" w:cs="Times New Roman"/>
+        </w:rPr>
+      </w:pPr>
+      <w:r>
+        <w:rPr>
+          <w:rFonts w:ascii="Times New Roman" w:hAnsi="Times New Roman" w:cs="Times New Roman"/>
+        </w:rPr>
+        <w:t>Social Security Number:</w:t>
+      </w:r>
+      <w:r>
+        <w:rPr>
+          <w:rFonts w:ascii="Times New Roman" w:hAnsi="Times New Roman" w:cs="Times New Roman"/>
+        </w:rPr>
+        <w:t xml:space="preserve"> __________________________________________________________</w:t>
+      </w:r>
+    </w:p>
+    <w:p>
+      <w:pPr>
+        <w:pStyle w:val="ListParagraph"/>
+        <w:numPr>
+          <w:ilvl w:val="0"/>
+          <w:numId w:val="4"/>
+        </w:numPr>
+        <w:spacing w:line="480" w:lineRule="auto"/>
+        <w:rPr>
+          <w:rFonts w:ascii="Times New Roman" w:hAnsi="Times New Roman" w:cs="Times New Roman"/>
+        </w:rPr>
+      </w:pPr>
+      <w:r>
+        <w:rPr>
+          <w:rFonts w:ascii="Times New Roman" w:hAnsi="Times New Roman" w:cs="Times New Roman"/>
+        </w:rPr>
+        <w:t>Address for Correspondence:</w:t>
+      </w:r>
+      <w:r>
+        <w:rPr>
+          <w:rFonts w:ascii="Times New Roman" w:hAnsi="Times New Roman" w:cs="Times New Roman"/>
+        </w:rPr>
+        <w:t xml:space="preserve"> ______________________________________________________</w:t>
+      </w:r>
+    </w:p>
+    <w:p>
+      <w:pPr>
+        <w:pStyle w:val="ListParagraph"/>
+        <w:spacing w:line="480" w:lineRule="auto"/>
+        <w:rPr>
+          <w:rFonts w:ascii="Times New Roman" w:hAnsi="Times New Roman" w:cs="Times New Roman"/>
+        </w:rPr>
+      </w:pPr>
+      <w:r>
+        <w:rPr>
+          <w:rFonts w:ascii="Times New Roman" w:hAnsi="Times New Roman" w:cs="Times New Roman"/>
+        </w:rPr>
+        <w:t>______________________________________________________________________________</w:t>
+      </w:r>
+    </w:p>
+    <w:p>
+      <w:pPr>
+        <w:pStyle w:val="ListParagraph"/>
+        <w:numPr>
+          <w:ilvl w:val="0"/>
+          <w:numId w:val="4"/>
+        </w:numPr>
+        <w:spacing w:line="480" w:lineRule="auto"/>
+        <w:rPr>
+          <w:rFonts w:ascii="Times New Roman" w:hAnsi="Times New Roman" w:cs="Times New Roman"/>
+        </w:rPr>
+      </w:pPr>
+      <w:r>
+        <w:rPr>
+          <w:rFonts w:ascii="Times New Roman" w:hAnsi="Times New Roman" w:cs="Times New Roman"/>
+        </w:rPr>
+        <w:t>Primary Phone Number:</w:t>
+      </w:r>
+      <w:r>
+        <w:rPr>
+          <w:rFonts w:ascii="Times New Roman" w:hAnsi="Times New Roman" w:cs="Times New Roman"/>
+        </w:rPr>
+        <w:t xml:space="preserve"> __________________________________________________________</w:t>
+      </w:r>
+    </w:p>
+    <w:p>
+      <w:pPr>
+        <w:pStyle w:val="ListParagraph"/>
+        <w:numPr>
+          <w:ilvl w:val="0"/>
+          <w:numId w:val="4"/>
+        </w:numPr>
+        <w:spacing w:line="480" w:lineRule="auto"/>
+        <w:rPr>
+          <w:rFonts w:ascii="Times New Roman" w:hAnsi="Times New Roman" w:cs="Times New Roman"/>
+        </w:rPr>
+      </w:pPr>
+      <w:r>
+        <w:rPr>
+          <w:rFonts w:ascii="Times New Roman" w:hAnsi="Times New Roman" w:cs="Times New Roman"/>
+        </w:rPr>
+        <w:t>Permanent Address or Residence:</w:t>
+      </w:r>
+      <w:r>
+        <w:rPr>
+          <w:rFonts w:ascii="Times New Roman" w:hAnsi="Times New Roman" w:cs="Times New Roman"/>
+        </w:rPr>
+        <w:t xml:space="preserve"> __________________________________________________</w:t>
+      </w:r>
+    </w:p>
+    <w:p>
+      <w:pPr>
+        <w:pStyle w:val="ListParagraph"/>
+        <w:spacing w:line="480" w:lineRule="auto"/>
+        <w:rPr>
+          <w:rFonts w:ascii="Times New Roman" w:hAnsi="Times New Roman" w:cs="Times New Roman"/>
+        </w:rPr>
+      </w:pPr>
+      <w:r>
+        <w:rPr>
+          <w:rFonts w:ascii="Times New Roman" w:hAnsi="Times New Roman" w:cs="Times New Roman"/>
+        </w:rPr>
+        <w:t>______________________________________________________________________________</w:t>
+      </w:r>
+    </w:p>
+    <w:p>
+      <w:pPr>
+        <w:pStyle w:val="ListParagraph"/>
+        <w:numPr>
+          <w:ilvl w:val="0"/>
+          <w:numId w:val="4"/>
+        </w:numPr>
+        <w:spacing w:line="480" w:lineRule="auto"/>
+        <w:rPr>
+          <w:rFonts w:ascii="Times New Roman" w:hAnsi="Times New Roman" w:cs="Times New Roman"/>
+        </w:rPr>
+      </w:pPr>
+      <w:r>
+        <w:rPr>
+          <w:rFonts w:ascii="Times New Roman" w:hAnsi="Times New Roman" w:cs="Times New Roman"/>
+        </w:rPr>
+        <w:t>Overseas Address (for non-U.S. permanent residents):</w:t>
+      </w:r>
+      <w:r>
+        <w:rPr>
+          <w:rFonts w:ascii="Times New Roman" w:hAnsi="Times New Roman" w:cs="Times New Roman"/>
+        </w:rPr>
+        <w:t xml:space="preserve"> __________________________________</w:t>
+      </w:r>
+    </w:p>
+    <w:p>
+      <w:pPr>
+        <w:pStyle w:val="ListParagraph"/>
+        <w:spacing w:line="480" w:lineRule="auto"/>
+        <w:rPr>
+          <w:rFonts w:ascii="Times New Roman" w:hAnsi="Times New Roman" w:cs="Times New Roman"/>
+        </w:rPr>
+      </w:pPr>
+      <w:r>
+        <w:rPr>
+          <w:rFonts w:ascii="Times New Roman" w:hAnsi="Times New Roman" w:cs="Times New Roman"/>
+        </w:rPr>
+        <w:t>______________________________________________________________________________</w:t>
+      </w:r>
+    </w:p>
+    <w:p>
+      <w:pPr>
+        <w:pStyle w:val="ListParagraph"/>
+        <w:numPr>
+          <w:ilvl w:val="0"/>
+          <w:numId w:val="4"/>
+        </w:numPr>
+        <w:spacing w:line="480" w:lineRule="auto"/>
+        <w:rPr>
+          <w:rFonts w:ascii="Times New Roman" w:hAnsi="Times New Roman" w:cs="Times New Roman"/>
+        </w:rPr>
+      </w:pPr>
+      <w:r>
+        <w:rPr>
+          <w:rFonts w:ascii="Times New Roman" w:hAnsi="Times New Roman" w:cs="Times New Roman"/>
+        </w:rPr>
+        <w:lastRenderedPageBreak/>
+        <w:t>Gross Annual Income: (ranges)</w:t>
+      </w:r>
+      <w:r>
+        <w:rPr>
+          <w:rFonts w:ascii="Times New Roman" w:hAnsi="Times New Roman" w:cs="Times New Roman"/>
+        </w:rPr>
+        <w:t xml:space="preserve"> ____________________________________________________</w:t>
+      </w:r>
+    </w:p>
+    <w:p>
+      <w:pPr>
+        <w:pStyle w:val="ListParagraph"/>
+        <w:numPr>
+          <w:ilvl w:val="0"/>
+          <w:numId w:val="4"/>
+        </w:numPr>
+        <w:spacing w:line="480" w:lineRule="auto"/>
+        <w:rPr>
+          <w:rFonts w:ascii="Times New Roman" w:hAnsi="Times New Roman" w:cs="Times New Roman"/>
+        </w:rPr>
+      </w:pPr>
+      <w:r>
+        <w:rPr>
+          <w:rFonts w:ascii="Times New Roman" w:hAnsi="Times New Roman" w:cs="Times New Roman"/>
+        </w:rPr>
+        <w:t>Occupation:</w:t>
+      </w:r>
+      <w:r>
+        <w:rPr>
+          <w:rFonts w:ascii="Times New Roman" w:hAnsi="Times New Roman" w:cs="Times New Roman"/>
+        </w:rPr>
+        <w:t xml:space="preserve"> ____________________________________________________________________</w:t>
+      </w:r>
+    </w:p>
+    <w:p>
+      <w:pPr>
+        <w:rPr>
+          <w:rFonts w:ascii="Times New Roman" w:hAnsi="Times New Roman" w:cs="Times New Roman"/>
+        </w:rPr>
+      </w:pPr>
+      <w:r>
+        <w:rPr>
+          <w:rFonts w:ascii="Times New Roman" w:hAnsi="Times New Roman" w:cs="Times New Roman"/>
+        </w:rPr>
+        <w:br w:type="page"/>
+      </w:r>
+    </w:p>
+    <w:p>
+      <w:pPr>
+        <w:jc w:val="center"/>
+        <w:rPr>
+          <w:rFonts w:ascii="Times New Roman" w:hAnsi="Times New Roman" w:cs="Times New Roman"/>
+          <w:b/>
+          <w:u w:val="single"/>
+        </w:rPr>
+      </w:pPr>
+      <w:r>
+        <w:rPr>
+          <w:rFonts w:ascii="Times New Roman" w:hAnsi="Times New Roman" w:cs="Times New Roman"/>
+          <w:b/>
+          <w:u w:val="single"/>
+        </w:rPr>
+        <w:lastRenderedPageBreak/>
+        <w:t>FORM OF KYC QUESTIONNAIRE</w:t>
+      </w:r>
+    </w:p>
+    <w:p>
+      <w:pPr>
+        <w:rPr>
+          <w:rFonts w:ascii="Times New Roman" w:hAnsi="Times New Roman" w:cs="Times New Roman"/>
+          <w:i/>
+        </w:rPr>
+      </w:pPr>
+      <w:r>
+        <w:rPr>
+          <w:rFonts w:ascii="Times New Roman" w:hAnsi="Times New Roman" w:cs="Times New Roman"/>
+          <w:i/>
+        </w:rPr>
+        <w:t xml:space="preserve">For Non-Individuals: </w:t>
+      </w:r>
+      <w:r>
+        <w:rPr>
+          <w:rFonts w:ascii="Times New Roman" w:hAnsi="Times New Roman" w:cs="Times New Roman"/>
+          <w:i/>
+        </w:rPr>
+        <w:t xml:space="preserve">Please provide copies of your </w:t>
+      </w:r>
+      <w:r>
+        <w:rPr>
+          <w:rFonts w:ascii="Times New Roman" w:hAnsi="Times New Roman" w:cs="Times New Roman"/>
+          <w:b/>
+          <w:i/>
+        </w:rPr>
+        <w:t>certificate of incorporation or registration</w:t>
+      </w:r>
+      <w:r>
+        <w:rPr>
+          <w:rFonts w:ascii="Times New Roman" w:hAnsi="Times New Roman" w:cs="Times New Roman"/>
+          <w:i/>
+        </w:rPr>
         <w:t xml:space="preserve">. </w:t>
       </w:r>
       <w:bookmarkStart w:id="0" w:name="_GoBack"/>
@@ -102,690 +771,6 @@
           <w:i/>
         </w:rPr>
         <w:t>The following details must be clearly visible:</w:t>
-      </w:r>
-    </w:p>
-    <w:p>
-      <w:pPr>
-        <w:pStyle w:val="ListParagraph"/>
-        <w:numPr>
-          <w:ilvl w:val="0"/>
-          <w:numId w:val="1"/>
-        </w:numPr>
-        <w:rPr>
-          <w:rFonts w:ascii="Times New Roman" w:hAnsi="Times New Roman" w:cs="Times New Roman"/>
-        </w:rPr>
-      </w:pPr>
-      <w:r>
-        <w:rPr>
-          <w:rFonts w:ascii="Times New Roman" w:hAnsi="Times New Roman" w:cs="Times New Roman"/>
-        </w:rPr>
-        <w:t>Your photograph</w:t>
-      </w:r>
-    </w:p>
-    <w:p>
-      <w:pPr>
-        <w:pStyle w:val="ListParagraph"/>
-        <w:numPr>
-          <w:ilvl w:val="0"/>
-          <w:numId w:val="1"/>
-        </w:numPr>
-        <w:rPr>
-          <w:rFonts w:ascii="Times New Roman" w:hAnsi="Times New Roman" w:cs="Times New Roman"/>
-        </w:rPr>
-      </w:pPr>
-      <w:r>
-        <w:rPr>
-          <w:rFonts w:ascii="Times New Roman" w:hAnsi="Times New Roman" w:cs="Times New Roman"/>
-        </w:rPr>
-        <w:t>Your legal name</w:t>
-      </w:r>
-    </w:p>
-    <w:p>
-      <w:pPr>
-        <w:pStyle w:val="ListParagraph"/>
-        <w:numPr>
-          <w:ilvl w:val="0"/>
-          <w:numId w:val="1"/>
-        </w:numPr>
-        <w:rPr>
-          <w:rFonts w:ascii="Times New Roman" w:hAnsi="Times New Roman" w:cs="Times New Roman"/>
-        </w:rPr>
-      </w:pPr>
-      <w:r>
-        <w:rPr>
-          <w:rFonts w:ascii="Times New Roman" w:hAnsi="Times New Roman" w:cs="Times New Roman"/>
-        </w:rPr>
-        <w:t>Date of birth</w:t>
-      </w:r>
-    </w:p>
-    <w:p>
-      <w:pPr>
-        <w:pStyle w:val="ListParagraph"/>
-        <w:numPr>
-          <w:ilvl w:val="0"/>
-          <w:numId w:val="1"/>
-        </w:numPr>
-        <w:rPr>
-          <w:rFonts w:ascii="Times New Roman" w:hAnsi="Times New Roman" w:cs="Times New Roman"/>
-        </w:rPr>
-      </w:pPr>
-      <w:r>
-        <w:rPr>
-          <w:rFonts w:ascii="Times New Roman" w:hAnsi="Times New Roman" w:cs="Times New Roman"/>
-        </w:rPr>
-        <w:t>Document serial number</w:t>
-      </w:r>
-    </w:p>
-    <w:p>
-      <w:pPr>
-        <w:pStyle w:val="ListParagraph"/>
-        <w:numPr>
-          <w:ilvl w:val="0"/>
-          <w:numId w:val="1"/>
-        </w:numPr>
-        <w:rPr>
-          <w:rFonts w:ascii="Times New Roman" w:hAnsi="Times New Roman" w:cs="Times New Roman"/>
-        </w:rPr>
-      </w:pPr>
-      <w:r>
-        <w:rPr>
-          <w:rFonts w:ascii="Times New Roman" w:hAnsi="Times New Roman" w:cs="Times New Roman"/>
-        </w:rPr>
-        <w:t>Document issue date</w:t>
-      </w:r>
-    </w:p>
-    <w:p>
-      <w:pPr>
-        <w:pStyle w:val="ListParagraph"/>
-        <w:numPr>
-          <w:ilvl w:val="0"/>
-          <w:numId w:val="1"/>
-        </w:numPr>
-        <w:rPr>
-          <w:rFonts w:ascii="Times New Roman" w:hAnsi="Times New Roman" w:cs="Times New Roman"/>
-        </w:rPr>
-      </w:pPr>
-      <w:r>
-        <w:rPr>
-          <w:rFonts w:ascii="Times New Roman" w:hAnsi="Times New Roman" w:cs="Times New Roman"/>
-        </w:rPr>
-        <w:t>Document expiration date</w:t>
-      </w:r>
-    </w:p>
-    <w:p>
-      <w:pPr>
-        <w:pStyle w:val="ListParagraph"/>
-        <w:numPr>
-          <w:ilvl w:val="0"/>
-          <w:numId w:val="1"/>
-        </w:numPr>
-        <w:rPr>
-          <w:rFonts w:ascii="Times New Roman" w:hAnsi="Times New Roman" w:cs="Times New Roman"/>
-        </w:rPr>
-      </w:pPr>
-      <w:r>
-        <w:rPr>
-          <w:rFonts w:ascii="Times New Roman" w:hAnsi="Times New Roman" w:cs="Times New Roman"/>
-        </w:rPr>
-        <w:t>The seal or authentication of the issuing authority</w:t>
-      </w:r>
-    </w:p>
-    <w:p>
-      <w:pPr>
-        <w:pStyle w:val="ListParagraph"/>
-        <w:rPr>
-          <w:rFonts w:ascii="Times New Roman" w:hAnsi="Times New Roman" w:cs="Times New Roman"/>
-        </w:rPr>
-      </w:pPr>
-    </w:p>
-    <w:p>
-      <w:pPr>
-        <w:rPr>
-          <w:rFonts w:ascii="Times New Roman" w:hAnsi="Times New Roman" w:cs="Times New Roman"/>
-          <w:b/>
-          <w:u w:val="single"/>
-        </w:rPr>
-      </w:pPr>
-      <w:r>
-        <w:rPr>
-          <w:rFonts w:ascii="Times New Roman" w:hAnsi="Times New Roman" w:cs="Times New Roman"/>
-          <w:b/>
-          <w:u w:val="single"/>
-        </w:rPr>
-        <w:t>Proof of Address</w:t>
-      </w:r>
-    </w:p>
-    <w:p>
-      <w:pPr>
-        <w:rPr>
-          <w:rFonts w:ascii="Times New Roman" w:hAnsi="Times New Roman" w:cs="Times New Roman"/>
-          <w:b/>
-          <w:i/>
-        </w:rPr>
-      </w:pPr>
-      <w:r>
-        <w:rPr>
-          <w:rFonts w:ascii="Times New Roman" w:hAnsi="Times New Roman" w:cs="Times New Roman"/>
-          <w:b/>
-          <w:i/>
-        </w:rPr>
-        <w:t>Please provide us with a copy</w:t>
-      </w:r>
-      <w:r>
-        <w:rPr>
-          <w:rFonts w:ascii="Times New Roman" w:hAnsi="Times New Roman" w:cs="Times New Roman"/>
-          <w:b/>
-          <w:i/>
-        </w:rPr>
-        <w:t xml:space="preserve"> of your proof of address. Acceptable forms for proof o</w:t>
-      </w:r>
-      <w:r>
-        <w:rPr>
-          <w:rFonts w:ascii="Times New Roman" w:hAnsi="Times New Roman" w:cs="Times New Roman"/>
-          <w:b/>
-          <w:i/>
-        </w:rPr>
-        <w:t>f address include: utility bill</w:t>
-      </w:r>
-      <w:r>
-        <w:rPr>
-          <w:rFonts w:ascii="Times New Roman" w:hAnsi="Times New Roman" w:cs="Times New Roman"/>
-          <w:b/>
-          <w:i/>
-        </w:rPr>
-        <w:t xml:space="preserve"> within the last 6 months, documents issued by a bank within the last 6 months, documents from the government within the last 6 months. The following details must be clearly visible:</w:t>
-      </w:r>
-    </w:p>
-    <w:p>
-      <w:pPr>
-        <w:pStyle w:val="ListParagraph"/>
-        <w:numPr>
-          <w:ilvl w:val="0"/>
-          <w:numId w:val="2"/>
-        </w:numPr>
-        <w:rPr>
-          <w:rFonts w:ascii="Times New Roman" w:hAnsi="Times New Roman" w:cs="Times New Roman"/>
-        </w:rPr>
-      </w:pPr>
-      <w:r>
-        <w:rPr>
-          <w:rFonts w:ascii="Times New Roman" w:hAnsi="Times New Roman" w:cs="Times New Roman"/>
-        </w:rPr>
-        <w:t>Issue Date</w:t>
-      </w:r>
-    </w:p>
-    <w:p>
-      <w:pPr>
-        <w:pStyle w:val="ListParagraph"/>
-        <w:numPr>
-          <w:ilvl w:val="0"/>
-          <w:numId w:val="2"/>
-        </w:numPr>
-        <w:rPr>
-          <w:rFonts w:ascii="Times New Roman" w:hAnsi="Times New Roman" w:cs="Times New Roman"/>
-        </w:rPr>
-      </w:pPr>
-      <w:r>
-        <w:rPr>
-          <w:rFonts w:ascii="Times New Roman" w:hAnsi="Times New Roman" w:cs="Times New Roman"/>
-        </w:rPr>
-        <w:t>The official letterhead or logo of the issuing authority</w:t>
-      </w:r>
-    </w:p>
-    <w:p>
-      <w:pPr>
-        <w:pStyle w:val="ListParagraph"/>
-        <w:numPr>
-          <w:ilvl w:val="0"/>
-          <w:numId w:val="2"/>
-        </w:numPr>
-        <w:rPr>
-          <w:rFonts w:ascii="Times New Roman" w:hAnsi="Times New Roman" w:cs="Times New Roman"/>
-        </w:rPr>
-      </w:pPr>
-      <w:r>
-        <w:rPr>
-          <w:rFonts w:ascii="Times New Roman" w:hAnsi="Times New Roman" w:cs="Times New Roman"/>
-        </w:rPr>
-        <w:t xml:space="preserve">Your address </w:t>
-      </w:r>
-    </w:p>
-    <w:p>
-      <w:pPr>
-        <w:rPr>
-          <w:rFonts w:ascii="Times New Roman" w:hAnsi="Times New Roman" w:cs="Times New Roman"/>
-          <w:b/>
-          <w:u w:val="single"/>
-        </w:rPr>
-      </w:pPr>
-      <w:r>
-        <w:rPr>
-          <w:rFonts w:ascii="Times New Roman" w:hAnsi="Times New Roman" w:cs="Times New Roman"/>
-          <w:b/>
-          <w:u w:val="single"/>
-        </w:rPr>
-        <w:t>For Individuals—</w:t>
-      </w:r>
-      <w:r>
-        <w:rPr>
-          <w:rFonts w:ascii="Times New Roman" w:hAnsi="Times New Roman" w:cs="Times New Roman"/>
-          <w:b/>
-          <w:u w:val="single"/>
-        </w:rPr>
-        <w:t>Please answer the following</w:t>
-      </w:r>
-      <w:r>
-        <w:rPr>
-          <w:rFonts w:ascii="Times New Roman" w:hAnsi="Times New Roman" w:cs="Times New Roman"/>
-          <w:b/>
-          <w:u w:val="single"/>
-        </w:rPr>
-        <w:t>:</w:t>
-      </w:r>
-    </w:p>
-    <w:p>
-      <w:pPr>
-        <w:pStyle w:val="ListParagraph"/>
-        <w:numPr>
-          <w:ilvl w:val="0"/>
-          <w:numId w:val="4"/>
-        </w:numPr>
-        <w:spacing w:line="480" w:lineRule="auto"/>
-        <w:rPr>
-          <w:rFonts w:ascii="Times New Roman" w:hAnsi="Times New Roman" w:cs="Times New Roman"/>
-        </w:rPr>
-      </w:pPr>
-      <w:r>
-        <w:rPr>
-          <w:rFonts w:ascii="Times New Roman" w:hAnsi="Times New Roman" w:cs="Times New Roman"/>
-        </w:rPr>
-        <w:t>Full Legal Name:</w:t>
-      </w:r>
-      <w:r>
-        <w:rPr>
-          <w:rFonts w:ascii="Times New Roman" w:hAnsi="Times New Roman" w:cs="Times New Roman"/>
-        </w:rPr>
-        <w:t xml:space="preserve"> _______________________________________________________________</w:t>
-      </w:r>
-    </w:p>
-    <w:p>
-      <w:pPr>
-        <w:pStyle w:val="ListParagraph"/>
-        <w:numPr>
-          <w:ilvl w:val="0"/>
-          <w:numId w:val="4"/>
-        </w:numPr>
-        <w:spacing w:line="480" w:lineRule="auto"/>
-        <w:rPr>
-          <w:rFonts w:ascii="Times New Roman" w:hAnsi="Times New Roman" w:cs="Times New Roman"/>
-        </w:rPr>
-      </w:pPr>
-      <w:r>
-        <w:rPr>
-          <w:rFonts w:ascii="Times New Roman" w:hAnsi="Times New Roman" w:cs="Times New Roman"/>
-        </w:rPr>
-        <w:t>Date of Birth (month/date/year):</w:t>
-      </w:r>
-      <w:r>
-        <w:rPr>
-          <w:rFonts w:ascii="Times New Roman" w:hAnsi="Times New Roman" w:cs="Times New Roman"/>
-        </w:rPr>
-        <w:t xml:space="preserve"> ___________________________________________________</w:t>
-      </w:r>
-    </w:p>
-    <w:p>
-      <w:pPr>
-        <w:pStyle w:val="ListParagraph"/>
-        <w:numPr>
-          <w:ilvl w:val="0"/>
-          <w:numId w:val="4"/>
-        </w:numPr>
-        <w:spacing w:line="480" w:lineRule="auto"/>
-        <w:rPr>
-          <w:rFonts w:ascii="Times New Roman" w:hAnsi="Times New Roman" w:cs="Times New Roman"/>
-        </w:rPr>
-      </w:pPr>
-      <w:r>
-        <w:rPr>
-          <w:rFonts w:ascii="Times New Roman" w:hAnsi="Times New Roman" w:cs="Times New Roman"/>
-        </w:rPr>
-        <w:t>Nationality:</w:t>
-      </w:r>
-      <w:r>
-        <w:rPr>
-          <w:rFonts w:ascii="Times New Roman" w:hAnsi="Times New Roman" w:cs="Times New Roman"/>
-        </w:rPr>
-        <w:t xml:space="preserve"> ____________________________________________________________________</w:t>
-      </w:r>
-    </w:p>
-    <w:p>
-      <w:pPr>
-        <w:pStyle w:val="ListParagraph"/>
-        <w:numPr>
-          <w:ilvl w:val="0"/>
-          <w:numId w:val="4"/>
-        </w:numPr>
-        <w:spacing w:line="480" w:lineRule="auto"/>
-        <w:rPr>
-          <w:rFonts w:ascii="Times New Roman" w:hAnsi="Times New Roman" w:cs="Times New Roman"/>
-        </w:rPr>
-      </w:pPr>
-      <w:r>
-        <w:rPr>
-          <w:rFonts w:ascii="Times New Roman" w:hAnsi="Times New Roman" w:cs="Times New Roman"/>
-        </w:rPr>
-        <w:t>Immigration Status in the United States:</w:t>
-      </w:r>
-      <w:r>
-        <w:rPr>
-          <w:rFonts w:ascii="Times New Roman" w:hAnsi="Times New Roman" w:cs="Times New Roman"/>
-        </w:rPr>
-        <w:t xml:space="preserve"> _____________________________________________</w:t>
-      </w:r>
-    </w:p>
-    <w:p>
-      <w:pPr>
-        <w:pStyle w:val="ListParagraph"/>
-        <w:numPr>
-          <w:ilvl w:val="0"/>
-          <w:numId w:val="4"/>
-        </w:numPr>
-        <w:spacing w:line="480" w:lineRule="auto"/>
-        <w:rPr>
-          <w:rFonts w:ascii="Times New Roman" w:hAnsi="Times New Roman" w:cs="Times New Roman"/>
-        </w:rPr>
-      </w:pPr>
-      <w:r>
-        <w:rPr>
-          <w:rFonts w:ascii="Times New Roman" w:hAnsi="Times New Roman" w:cs="Times New Roman"/>
-        </w:rPr>
-        <w:t>Social Security Number:</w:t>
-      </w:r>
-      <w:r>
-        <w:rPr>
-          <w:rFonts w:ascii="Times New Roman" w:hAnsi="Times New Roman" w:cs="Times New Roman"/>
-        </w:rPr>
-        <w:t xml:space="preserve"> __________________________________________________________</w:t>
-      </w:r>
-    </w:p>
-    <w:p>
-      <w:pPr>
-        <w:pStyle w:val="ListParagraph"/>
-        <w:numPr>
-          <w:ilvl w:val="0"/>
-          <w:numId w:val="4"/>
-        </w:numPr>
-        <w:spacing w:line="480" w:lineRule="auto"/>
-        <w:rPr>
-          <w:rFonts w:ascii="Times New Roman" w:hAnsi="Times New Roman" w:cs="Times New Roman"/>
-        </w:rPr>
-      </w:pPr>
-      <w:r>
-        <w:rPr>
-          <w:rFonts w:ascii="Times New Roman" w:hAnsi="Times New Roman" w:cs="Times New Roman"/>
-        </w:rPr>
-        <w:t>Address for Correspondence:</w:t>
-      </w:r>
-      <w:r>
-        <w:rPr>
-          <w:rFonts w:ascii="Times New Roman" w:hAnsi="Times New Roman" w:cs="Times New Roman"/>
-        </w:rPr>
-        <w:t xml:space="preserve"> ______________________________________________________</w:t>
-      </w:r>
-    </w:p>
-    <w:p>
-      <w:pPr>
-        <w:pStyle w:val="ListParagraph"/>
-        <w:spacing w:line="480" w:lineRule="auto"/>
-        <w:rPr>
-          <w:rFonts w:ascii="Times New Roman" w:hAnsi="Times New Roman" w:cs="Times New Roman"/>
-        </w:rPr>
-      </w:pPr>
-      <w:r>
-        <w:rPr>
-          <w:rFonts w:ascii="Times New Roman" w:hAnsi="Times New Roman" w:cs="Times New Roman"/>
-        </w:rPr>
-        <w:t>______________________________________________________________________________</w:t>
-      </w:r>
-    </w:p>
-    <w:p>
-      <w:pPr>
-        <w:pStyle w:val="ListParagraph"/>
-        <w:numPr>
-          <w:ilvl w:val="0"/>
-          <w:numId w:val="4"/>
-        </w:numPr>
-        <w:spacing w:line="480" w:lineRule="auto"/>
-        <w:rPr>
-          <w:rFonts w:ascii="Times New Roman" w:hAnsi="Times New Roman" w:cs="Times New Roman"/>
-        </w:rPr>
-      </w:pPr>
-      <w:r>
-        <w:rPr>
-          <w:rFonts w:ascii="Times New Roman" w:hAnsi="Times New Roman" w:cs="Times New Roman"/>
-        </w:rPr>
-        <w:t>Primary Phone Number:</w:t>
-      </w:r>
-      <w:r>
-        <w:rPr>
-          <w:rFonts w:ascii="Times New Roman" w:hAnsi="Times New Roman" w:cs="Times New Roman"/>
-        </w:rPr>
-        <w:t xml:space="preserve"> __________________________________________________________</w:t>
-      </w:r>
-    </w:p>
-    <w:p>
-      <w:pPr>
-        <w:pStyle w:val="ListParagraph"/>
-        <w:numPr>
-          <w:ilvl w:val="0"/>
-          <w:numId w:val="4"/>
-        </w:numPr>
-        <w:spacing w:line="480" w:lineRule="auto"/>
-        <w:rPr>
-          <w:rFonts w:ascii="Times New Roman" w:hAnsi="Times New Roman" w:cs="Times New Roman"/>
-        </w:rPr>
-      </w:pPr>
-      <w:r>
-        <w:rPr>
-          <w:rFonts w:ascii="Times New Roman" w:hAnsi="Times New Roman" w:cs="Times New Roman"/>
-        </w:rPr>
-        <w:t>Permanent Address or Residence:</w:t>
-      </w:r>
-      <w:r>
-        <w:rPr>
-          <w:rFonts w:ascii="Times New Roman" w:hAnsi="Times New Roman" w:cs="Times New Roman"/>
-        </w:rPr>
-        <w:t xml:space="preserve"> __________________________________________________</w:t>
-      </w:r>
-    </w:p>
-    <w:p>
-      <w:pPr>
-        <w:pStyle w:val="ListParagraph"/>
-        <w:spacing w:line="480" w:lineRule="auto"/>
-        <w:rPr>
-          <w:rFonts w:ascii="Times New Roman" w:hAnsi="Times New Roman" w:cs="Times New Roman"/>
-        </w:rPr>
-      </w:pPr>
-      <w:r>
-        <w:rPr>
-          <w:rFonts w:ascii="Times New Roman" w:hAnsi="Times New Roman" w:cs="Times New Roman"/>
-        </w:rPr>
-        <w:t>______________________________________________________________________________</w:t>
-      </w:r>
-    </w:p>
-    <w:p>
-      <w:pPr>
-        <w:pStyle w:val="ListParagraph"/>
-        <w:numPr>
-          <w:ilvl w:val="0"/>
-          <w:numId w:val="4"/>
-        </w:numPr>
-        <w:spacing w:line="480" w:lineRule="auto"/>
-        <w:rPr>
-          <w:rFonts w:ascii="Times New Roman" w:hAnsi="Times New Roman" w:cs="Times New Roman"/>
-        </w:rPr>
-      </w:pPr>
-      <w:r>
-        <w:rPr>
-          <w:rFonts w:ascii="Times New Roman" w:hAnsi="Times New Roman" w:cs="Times New Roman"/>
-        </w:rPr>
-        <w:t>Overseas Address (for non-U.S. permanent residents):</w:t>
-      </w:r>
-      <w:r>
-        <w:rPr>
-          <w:rFonts w:ascii="Times New Roman" w:hAnsi="Times New Roman" w:cs="Times New Roman"/>
-        </w:rPr>
-        <w:t xml:space="preserve"> __________________________________</w:t>
-      </w:r>
-    </w:p>
-    <w:p>
-      <w:pPr>
-        <w:pStyle w:val="ListParagraph"/>
-        <w:spacing w:line="480" w:lineRule="auto"/>
-        <w:rPr>
-          <w:rFonts w:ascii="Times New Roman" w:hAnsi="Times New Roman" w:cs="Times New Roman"/>
-        </w:rPr>
-      </w:pPr>
-      <w:r>
-        <w:rPr>
-          <w:rFonts w:ascii="Times New Roman" w:hAnsi="Times New Roman" w:cs="Times New Roman"/>
-        </w:rPr>
-        <w:t>______________________________________________________________________________</w:t>
-      </w:r>
-    </w:p>
-    <w:p>
-      <w:pPr>
-        <w:pStyle w:val="ListParagraph"/>
-        <w:numPr>
-          <w:ilvl w:val="0"/>
-          <w:numId w:val="4"/>
-        </w:numPr>
-        <w:spacing w:line="480" w:lineRule="auto"/>
-        <w:rPr>
-          <w:rFonts w:ascii="Times New Roman" w:hAnsi="Times New Roman" w:cs="Times New Roman"/>
-        </w:rPr>
-      </w:pPr>
-      <w:r>
-        <w:rPr>
-          <w:rFonts w:ascii="Times New Roman" w:hAnsi="Times New Roman" w:cs="Times New Roman"/>
-        </w:rPr>
-        <w:lastRenderedPageBreak/>
-        <w:t>Gross Annual Income: (ranges)</w:t>
-      </w:r>
-      <w:r>
-        <w:rPr>
-          <w:rFonts w:ascii="Times New Roman" w:hAnsi="Times New Roman" w:cs="Times New Roman"/>
-        </w:rPr>
-        <w:t xml:space="preserve"> ____________________________________________________</w:t>
-      </w:r>
-    </w:p>
-    <w:p>
-      <w:pPr>
-        <w:pStyle w:val="ListParagraph"/>
-        <w:numPr>
-          <w:ilvl w:val="0"/>
-          <w:numId w:val="4"/>
-        </w:numPr>
-        <w:spacing w:line="480" w:lineRule="auto"/>
-        <w:rPr>
-          <w:rFonts w:ascii="Times New Roman" w:hAnsi="Times New Roman" w:cs="Times New Roman"/>
-        </w:rPr>
-      </w:pPr>
-      <w:r>
-        <w:rPr>
-          <w:rFonts w:ascii="Times New Roman" w:hAnsi="Times New Roman" w:cs="Times New Roman"/>
-        </w:rPr>
-        <w:t>Occupation:</w:t>
-      </w:r>
-      <w:r>
-        <w:rPr>
-          <w:rFonts w:ascii="Times New Roman" w:hAnsi="Times New Roman" w:cs="Times New Roman"/>
-        </w:rPr>
-        <w:t xml:space="preserve"> ____________________________________________________________________</w:t>
-      </w:r>
-    </w:p>
-    <w:p>
-      <w:pPr>
-        <w:rPr>
-          <w:rFonts w:ascii="Times New Roman" w:hAnsi="Times New Roman" w:cs="Times New Roman"/>
-        </w:rPr>
-      </w:pPr>
-      <w:r>
-        <w:rPr>
-          <w:rFonts w:ascii="Times New Roman" w:hAnsi="Times New Roman" w:cs="Times New Roman"/>
-        </w:rPr>
-        <w:br w:type="page"/>
-      </w:r>
-    </w:p>
-    <w:p>
-      <w:pPr>
-        <w:jc w:val="center"/>
-        <w:rPr>
-          <w:rFonts w:ascii="Times New Roman" w:hAnsi="Times New Roman" w:cs="Times New Roman"/>
-          <w:b/>
-          <w:u w:val="single"/>
-        </w:rPr>
-      </w:pPr>
-      <w:r>
-        <w:rPr>
-          <w:rFonts w:ascii="Times New Roman" w:hAnsi="Times New Roman" w:cs="Times New Roman"/>
-          <w:b/>
-          <w:u w:val="single"/>
-        </w:rPr>
-        <w:lastRenderedPageBreak/>
-        <w:t>FORM OF KYC QUESTIONNAIRE</w:t>
-      </w:r>
-    </w:p>
-    <w:p>
-      <w:pPr>
-        <w:rPr>
-          <w:rFonts w:ascii="Times New Roman" w:hAnsi="Times New Roman" w:cs="Times New Roman"/>
-          <w:i/>
-        </w:rPr>
-      </w:pPr>
-      <w:r>
-        <w:rPr>
-          <w:rFonts w:ascii="Times New Roman" w:hAnsi="Times New Roman" w:cs="Times New Roman"/>
-          <w:i/>
-        </w:rPr>
-        <w:t xml:space="preserve">For Non-Individuals: </w:t>
-      </w:r>
-      <w:r>
-        <w:rPr>
-          <w:rFonts w:ascii="Times New Roman" w:hAnsi="Times New Roman" w:cs="Times New Roman"/>
-          <w:i/>
-        </w:rPr>
-        <w:t xml:space="preserve">Please provide copies of your </w:t>
-      </w:r>
-      <w:r>
-        <w:rPr>
-          <w:rFonts w:ascii="Times New Roman" w:hAnsi="Times New Roman" w:cs="Times New Roman"/>
-          <w:b/>
-          <w:i/>
-        </w:rPr>
-        <w:t>certificate of incorporation or registration</w:t>
-      </w:r>
-      <w:r>
-        <w:rPr>
-          <w:rFonts w:ascii="Times New Roman" w:hAnsi="Times New Roman" w:cs="Times New Roman"/>
-          <w:i/>
-        </w:rPr>
-        <w:t xml:space="preserve">. If your proof of incorporation or registration document is in a language other than English, we will accept </w:t>
-      </w:r>
-      <w:r>
-        <w:rPr>
-          <w:rFonts w:ascii="Times New Roman" w:hAnsi="Times New Roman" w:cs="Times New Roman"/>
-          <w:i/>
-          <w:u w:val="single"/>
-        </w:rPr>
-        <w:t>only</w:t>
-      </w:r>
-      <w:r>
-        <w:rPr>
-          <w:rFonts w:ascii="Times New Roman" w:hAnsi="Times New Roman" w:cs="Times New Roman"/>
-          <w:i/>
-        </w:rPr>
-        <w:t xml:space="preserve"> official and certified English translations of the document. The following details must be clearly visible:</w:t>
       </w:r>
     </w:p>
     <w:p>
@@ -2350,7 +2335,7 @@
   <a:extraClrSchemeLst/>
   <a:extLst>
     <a:ext uri="{05A4C25C-085E-4340-85A3-A5531E510DB2}">
-      <thm15:themeFamily xmlns:thm15="http://schemas.microsoft.com/office/thememl/2012/main" xmlns="" name="Office Theme" id="{62F939B6-93AF-4DB8-9C6B-D6C7DFDC589F}" vid="{4A3C46E8-61CC-4603-A589-7422A47A8E4A}"/>
+      <thm15:themeFamily xmlns="" xmlns:thm15="http://schemas.microsoft.com/office/thememl/2012/main" name="Office Theme" id="{62F939B6-93AF-4DB8-9C6B-D6C7DFDC589F}" vid="{4A3C46E8-61CC-4603-A589-7422A47A8E4A}"/>
     </a:ext>
   </a:extLst>
 </a:theme>
@@ -2361,7 +2346,7 @@
 </file>
 
 <file path=customXml/itemProps1.xml><?xml version="1.0" encoding="utf-8"?>
-<ds:datastoreItem xmlns:ds="http://schemas.openxmlformats.org/officeDocument/2006/customXml" ds:itemID="{ABA6616B-D241-4573-B1CE-3743EC9CEDB3}">
+<ds:datastoreItem xmlns:ds="http://schemas.openxmlformats.org/officeDocument/2006/customXml" ds:itemID="{4B31F4E1-9E9F-4C2A-9E5D-BD61E86005DD}">
   <ds:schemaRefs>
     <ds:schemaRef ds:uri="http://schemas.openxmlformats.org/officeDocument/2006/bibliography"/>
   </ds:schemaRefs>

</xml_diff>